<commit_message>
Complete HW 8. Fixed UML.
</commit_message>
<xml_diff>
--- a/Docs/HW08_Docs/ECE2310_HW08_01_Doc.docx
+++ b/Docs/HW08_Docs/ECE2310_HW08_01_Doc.docx
@@ -40,39 +40,15 @@
       <w:r>
         <w:rPr>
           <w:rFonts w:ascii="Hack" w:hAnsi="Hack"/>
-          <w:sz w:val="20"/>
-          <w:szCs w:val="20"/>
-        </w:rPr>
-        <w:fldChar w:fldCharType="begin"/>
-      </w:r>
-      <w:r>
-        <w:rPr>
-          <w:rFonts w:ascii="Hack" w:hAnsi="Hack"/>
-          <w:sz w:val="20"/>
-          <w:szCs w:val="20"/>
-        </w:rPr>
-        <w:instrText xml:space="preserve"> INCLUDEPICTURE "https://www.plantuml.com/plantuml/img/JS_12i8m30RWUvuYHqKKl7cI7QOuq5rsy9ovgeMqbJOT5F7TxPXEJu4lv4zI124lqJ20Q665XpDkLci0k325W3lpO9UKWYSWBXhnsjvmhtsGcepwioFzgB8o3TRHjCeFMhhOvWKdP-NEgI4cdmRlHYTh8_78i_dGw9tkK7roAdjrcL_Vmqgl-vmBOyNbTjg808MoNVxf3G00" \* MERGEFORMATINET </w:instrText>
-      </w:r>
-      <w:r>
-        <w:rPr>
-          <w:rFonts w:ascii="Hack" w:hAnsi="Hack"/>
-          <w:sz w:val="20"/>
-          <w:szCs w:val="20"/>
-        </w:rPr>
-        <w:fldChar w:fldCharType="separate"/>
-      </w:r>
-      <w:r>
-        <w:rPr>
-          <w:rFonts w:ascii="Hack" w:hAnsi="Hack"/>
           <w:noProof/>
           <w:sz w:val="20"/>
           <w:szCs w:val="20"/>
         </w:rPr>
         <w:drawing>
-          <wp:inline distT="0" distB="0" distL="0" distR="0" wp14:anchorId="0DCFEB47" wp14:editId="7D3ED111">
-            <wp:extent cx="2888479" cy="1747683"/>
-            <wp:effectExtent l="0" t="0" r="0" b="5080"/>
-            <wp:docPr id="2" name="Picture 2" descr="A close up of a sign&#10;&#10;Description automatically generated"/>
+          <wp:inline distT="0" distB="0" distL="0" distR="0" wp14:anchorId="385D04BA" wp14:editId="690C8355">
+            <wp:extent cx="2521009" cy="2480346"/>
+            <wp:effectExtent l="0" t="0" r="6350" b="0"/>
+            <wp:docPr id="6" name="Picture 6" descr="A screenshot of a cell phone&#10;&#10;Description automatically generated"/>
             <wp:cNvGraphicFramePr>
               <a:graphicFrameLocks xmlns:a="http://schemas.openxmlformats.org/drawingml/2006/main" noChangeAspect="1"/>
             </wp:cNvGraphicFramePr>
@@ -80,10 +56,8 @@
               <a:graphicData uri="http://schemas.openxmlformats.org/drawingml/2006/picture">
                 <pic:pic xmlns:pic="http://schemas.openxmlformats.org/drawingml/2006/picture">
                   <pic:nvPicPr>
-                    <pic:cNvPr id="0" name="Picture 1"/>
-                    <pic:cNvPicPr>
-                      <a:picLocks noChangeAspect="1" noChangeArrowheads="1"/>
-                    </pic:cNvPicPr>
+                    <pic:cNvPr id="6" name="RP1B2i8m443tESKiBVO4hkgYWg2bu0ccDjN0995yX23UtSIcLQchOTxalKKgwz0uBucnCw6rKCiRwS0vF1Z0UX36EjY0TKQe2m0a6Dyj6CzQusKy2UKobrgvAuN8Ukqxucp4kzHjKFAva-W1_y3wK-wu6UE97sEPmWa9pI8_EQlYTnsh9Kmpfifi5bdTAkMHMWpH_QhEZRqQzFjqrw9dJyOghlhuVoy0.png"/>
+                    <pic:cNvPicPr/>
                   </pic:nvPicPr>
                   <pic:blipFill>
                     <a:blip r:embed="rId6">
@@ -93,23 +67,18 @@
                         </a:ext>
                       </a:extLst>
                     </a:blip>
-                    <a:srcRect/>
                     <a:stretch>
                       <a:fillRect/>
                     </a:stretch>
                   </pic:blipFill>
-                  <pic:spPr bwMode="auto">
+                  <pic:spPr>
                     <a:xfrm>
                       <a:off x="0" y="0"/>
-                      <a:ext cx="2897568" cy="1753182"/>
+                      <a:ext cx="2534804" cy="2493919"/>
                     </a:xfrm>
                     <a:prstGeom prst="rect">
                       <a:avLst/>
                     </a:prstGeom>
-                    <a:noFill/>
-                    <a:ln>
-                      <a:noFill/>
-                    </a:ln>
                   </pic:spPr>
                 </pic:pic>
               </a:graphicData>
@@ -117,81 +86,49 @@
           </wp:inline>
         </w:drawing>
       </w:r>
-      <w:r>
-        <w:rPr>
-          <w:rFonts w:ascii="Hack" w:hAnsi="Hack"/>
-          <w:sz w:val="20"/>
-          <w:szCs w:val="20"/>
-        </w:rPr>
-        <w:fldChar w:fldCharType="end"/>
-      </w:r>
-    </w:p>
-    <w:p>
-      <w:pPr>
-        <w:rPr>
-          <w:rFonts w:ascii="Hack" w:hAnsi="Hack"/>
-          <w:sz w:val="20"/>
-          <w:szCs w:val="20"/>
-        </w:rPr>
-      </w:pPr>
-    </w:p>
-    <w:p>
-      <w:pPr>
-        <w:rPr>
-          <w:rFonts w:ascii="Hack" w:hAnsi="Hack"/>
-          <w:sz w:val="20"/>
-          <w:szCs w:val="20"/>
-        </w:rPr>
-      </w:pPr>
-    </w:p>
-    <w:p>
-      <w:pPr>
-        <w:rPr>
-          <w:rFonts w:ascii="Hack" w:hAnsi="Hack"/>
-          <w:sz w:val="20"/>
-          <w:szCs w:val="20"/>
-        </w:rPr>
-      </w:pPr>
-    </w:p>
-    <w:p>
-      <w:pPr>
-        <w:rPr>
-          <w:rFonts w:ascii="Hack" w:hAnsi="Hack"/>
-          <w:sz w:val="20"/>
-          <w:szCs w:val="20"/>
-        </w:rPr>
-      </w:pPr>
-      <w:r>
-        <w:rPr>
-          <w:rFonts w:ascii="Hack" w:hAnsi="Hack"/>
-          <w:sz w:val="20"/>
-          <w:szCs w:val="20"/>
-        </w:rPr>
-        <w:t>Code</w:t>
-      </w:r>
-      <w:r>
-        <w:rPr>
-          <w:rFonts w:ascii="Hack" w:hAnsi="Hack"/>
-          <w:sz w:val="20"/>
-          <w:szCs w:val="20"/>
-        </w:rPr>
-        <w:t xml:space="preserve"> </w:t>
-      </w:r>
-      <w:r>
-        <w:rPr>
-          <w:rFonts w:ascii="Hack" w:hAnsi="Hack"/>
-          <w:sz w:val="20"/>
-          <w:szCs w:val="20"/>
-        </w:rPr>
-        <w:t>Execution</w:t>
-      </w:r>
-      <w:r>
-        <w:rPr>
-          <w:rFonts w:ascii="Hack" w:hAnsi="Hack"/>
-          <w:sz w:val="20"/>
-          <w:szCs w:val="20"/>
-        </w:rPr>
-        <w:t xml:space="preserve">: </w:t>
+    </w:p>
+    <w:p>
+      <w:pPr>
+        <w:rPr>
+          <w:rFonts w:ascii="Hack" w:hAnsi="Hack"/>
+          <w:sz w:val="20"/>
+          <w:szCs w:val="20"/>
+        </w:rPr>
+      </w:pPr>
+    </w:p>
+    <w:p>
+      <w:pPr>
+        <w:rPr>
+          <w:rFonts w:ascii="Hack" w:hAnsi="Hack"/>
+          <w:sz w:val="20"/>
+          <w:szCs w:val="20"/>
+        </w:rPr>
+      </w:pPr>
+    </w:p>
+    <w:p>
+      <w:pPr>
+        <w:rPr>
+          <w:rFonts w:ascii="Hack" w:hAnsi="Hack"/>
+          <w:sz w:val="20"/>
+          <w:szCs w:val="20"/>
+        </w:rPr>
+      </w:pPr>
+    </w:p>
+    <w:p>
+      <w:pPr>
+        <w:rPr>
+          <w:rFonts w:ascii="Hack" w:hAnsi="Hack"/>
+          <w:sz w:val="20"/>
+          <w:szCs w:val="20"/>
+        </w:rPr>
+      </w:pPr>
+      <w:r>
+        <w:rPr>
+          <w:rFonts w:ascii="Hack" w:hAnsi="Hack"/>
+          <w:sz w:val="20"/>
+          <w:szCs w:val="20"/>
+        </w:rPr>
+        <w:t xml:space="preserve">Code Execution: </w:t>
       </w:r>
     </w:p>
     <w:p>
@@ -260,51 +197,6 @@
           </wp:inline>
         </w:drawing>
       </w:r>
-    </w:p>
-    <w:p>
-      <w:pPr>
-        <w:rPr>
-          <w:rFonts w:ascii="Hack" w:hAnsi="Hack"/>
-          <w:sz w:val="20"/>
-          <w:szCs w:val="20"/>
-        </w:rPr>
-      </w:pPr>
-    </w:p>
-    <w:p>
-      <w:pPr>
-        <w:rPr>
-          <w:rFonts w:ascii="Hack" w:hAnsi="Hack"/>
-          <w:sz w:val="20"/>
-          <w:szCs w:val="20"/>
-        </w:rPr>
-      </w:pPr>
-    </w:p>
-    <w:p>
-      <w:pPr>
-        <w:rPr>
-          <w:rFonts w:ascii="Hack" w:hAnsi="Hack"/>
-          <w:sz w:val="20"/>
-          <w:szCs w:val="20"/>
-        </w:rPr>
-      </w:pPr>
-    </w:p>
-    <w:p>
-      <w:pPr>
-        <w:rPr>
-          <w:rFonts w:ascii="Hack" w:hAnsi="Hack"/>
-          <w:sz w:val="20"/>
-          <w:szCs w:val="20"/>
-        </w:rPr>
-      </w:pPr>
-    </w:p>
-    <w:p>
-      <w:pPr>
-        <w:rPr>
-          <w:rFonts w:ascii="Hack" w:hAnsi="Hack"/>
-          <w:sz w:val="20"/>
-          <w:szCs w:val="20"/>
-        </w:rPr>
-      </w:pPr>
     </w:p>
     <w:p>
       <w:pPr>
@@ -5537,6 +5429,7 @@
     <w:lsdException w:name="HTML Sample" w:semiHidden="1" w:unhideWhenUsed="1"/>
     <w:lsdException w:name="HTML Typewriter" w:semiHidden="1" w:unhideWhenUsed="1"/>
     <w:lsdException w:name="HTML Variable" w:semiHidden="1" w:unhideWhenUsed="1"/>
+    <w:lsdException w:name="Normal Table" w:semiHidden="1" w:unhideWhenUsed="1"/>
     <w:lsdException w:name="annotation subject" w:semiHidden="1" w:unhideWhenUsed="1"/>
     <w:lsdException w:name="No List" w:semiHidden="1" w:unhideWhenUsed="1"/>
     <w:lsdException w:name="Outline List 1" w:semiHidden="1" w:unhideWhenUsed="1"/>
@@ -5583,8 +5476,10 @@
     <w:lsdException w:name="Table Subtle 2" w:semiHidden="1" w:unhideWhenUsed="1"/>
     <w:lsdException w:name="Table Web 1" w:semiHidden="1" w:unhideWhenUsed="1"/>
     <w:lsdException w:name="Table Web 2" w:semiHidden="1" w:unhideWhenUsed="1"/>
+    <w:lsdException w:name="Table Web 3" w:semiHidden="1" w:unhideWhenUsed="1"/>
     <w:lsdException w:name="Balloon Text" w:semiHidden="1" w:unhideWhenUsed="1"/>
     <w:lsdException w:name="Table Grid" w:uiPriority="39"/>
+    <w:lsdException w:name="Table Theme" w:semiHidden="1" w:unhideWhenUsed="1"/>
     <w:lsdException w:name="Placeholder Text" w:semiHidden="1"/>
     <w:lsdException w:name="No Spacing" w:uiPriority="1" w:qFormat="1"/>
     <w:lsdException w:name="Light Shading" w:uiPriority="60"/>

</xml_diff>